<commit_message>
added score and downloaded possible tweets
</commit_message>
<xml_diff>
--- a/social_engineering.docx
+++ b/social_engineering.docx
@@ -95,13 +95,21 @@
           <w:tcPr>
             <w:tcW w:w="4508" w:type="dxa"/>
           </w:tcPr>
-          <w:p/>
-        </w:tc>
-        <w:tc>
-          <w:tcPr>
-            <w:tcW w:w="4508" w:type="dxa"/>
-          </w:tcPr>
-          <w:p/>
+          <w:p>
+            <w:r>
+              <w:t>Additional tweets downloaded</w:t>
+            </w:r>
+          </w:p>
+        </w:tc>
+        <w:tc>
+          <w:tcPr>
+            <w:tcW w:w="4508" w:type="dxa"/>
+          </w:tcPr>
+          <w:p>
+            <w:r>
+              <w:t>9034</w:t>
+            </w:r>
+          </w:p>
         </w:tc>
       </w:tr>
       <w:tr>
@@ -109,13 +117,21 @@
           <w:tcPr>
             <w:tcW w:w="4508" w:type="dxa"/>
           </w:tcPr>
-          <w:p/>
-        </w:tc>
-        <w:tc>
-          <w:tcPr>
-            <w:tcW w:w="4508" w:type="dxa"/>
-          </w:tcPr>
-          <w:p/>
+          <w:p>
+            <w:r>
+              <w:t>Missing date of birth from Wikipedia (English only)</w:t>
+            </w:r>
+          </w:p>
+        </w:tc>
+        <w:tc>
+          <w:tcPr>
+            <w:tcW w:w="4508" w:type="dxa"/>
+          </w:tcPr>
+          <w:p>
+            <w:r>
+              <w:t xml:space="preserve">40/425 </w:t>
+            </w:r>
+          </w:p>
         </w:tc>
       </w:tr>
       <w:tr>
@@ -162,6 +178,130 @@
       </w:tr>
     </w:tbl>
     <w:p/>
+    <w:p>
+      <w:r>
+        <w:rPr>
+          <w:noProof/>
+        </w:rPr>
+        <w:drawing>
+          <wp:inline distT="0" distB="0" distL="0" distR="0" wp14:anchorId="34825611" wp14:editId="658EA62B">
+            <wp:extent cx="6139413" cy="3678476"/>
+            <wp:effectExtent l="0" t="0" r="0" b="0"/>
+            <wp:docPr id="1245815085" name="Picture 2"/>
+            <wp:cNvGraphicFramePr>
+              <a:graphicFrameLocks xmlns:a="http://schemas.openxmlformats.org/drawingml/2006/main" noChangeAspect="1"/>
+            </wp:cNvGraphicFramePr>
+            <a:graphic xmlns:a="http://schemas.openxmlformats.org/drawingml/2006/main">
+              <a:graphicData uri="http://schemas.openxmlformats.org/drawingml/2006/picture">
+                <pic:pic xmlns:pic="http://schemas.openxmlformats.org/drawingml/2006/picture">
+                  <pic:nvPicPr>
+                    <pic:cNvPr id="0" name="Picture 2"/>
+                    <pic:cNvPicPr>
+                      <a:picLocks noChangeAspect="1" noChangeArrowheads="1"/>
+                    </pic:cNvPicPr>
+                  </pic:nvPicPr>
+                  <pic:blipFill>
+                    <a:blip r:embed="rId7" cstate="print">
+                      <a:extLst>
+                        <a:ext uri="{28A0092B-C50C-407E-A947-70E740481C1C}">
+                          <a14:useLocalDpi xmlns:a14="http://schemas.microsoft.com/office/drawing/2010/main" val="0"/>
+                        </a:ext>
+                      </a:extLst>
+                    </a:blip>
+                    <a:srcRect/>
+                    <a:stretch>
+                      <a:fillRect/>
+                    </a:stretch>
+                  </pic:blipFill>
+                  <pic:spPr bwMode="auto">
+                    <a:xfrm>
+                      <a:off x="0" y="0"/>
+                      <a:ext cx="6160896" cy="3691348"/>
+                    </a:xfrm>
+                    <a:prstGeom prst="rect">
+                      <a:avLst/>
+                    </a:prstGeom>
+                    <a:noFill/>
+                    <a:ln>
+                      <a:noFill/>
+                    </a:ln>
+                  </pic:spPr>
+                </pic:pic>
+              </a:graphicData>
+            </a:graphic>
+          </wp:inline>
+        </w:drawing>
+      </w:r>
+    </w:p>
+    <w:p>
+      <w:pPr>
+        <w:rPr>
+          <w:noProof/>
+        </w:rPr>
+      </w:pPr>
+      <w:r>
+        <w:rPr>
+          <w:noProof/>
+        </w:rPr>
+        <w:lastRenderedPageBreak/>
+        <w:drawing>
+          <wp:inline distT="0" distB="0" distL="0" distR="0" wp14:anchorId="62A7D7DE" wp14:editId="2AF8992D">
+            <wp:extent cx="5724525" cy="4154170"/>
+            <wp:effectExtent l="0" t="0" r="9525" b="0"/>
+            <wp:docPr id="1174017365" name="Picture 3"/>
+            <wp:cNvGraphicFramePr>
+              <a:graphicFrameLocks xmlns:a="http://schemas.openxmlformats.org/drawingml/2006/main" noChangeAspect="1"/>
+            </wp:cNvGraphicFramePr>
+            <a:graphic xmlns:a="http://schemas.openxmlformats.org/drawingml/2006/main">
+              <a:graphicData uri="http://schemas.openxmlformats.org/drawingml/2006/picture">
+                <pic:pic xmlns:pic="http://schemas.openxmlformats.org/drawingml/2006/picture">
+                  <pic:nvPicPr>
+                    <pic:cNvPr id="0" name="Picture 3"/>
+                    <pic:cNvPicPr>
+                      <a:picLocks noChangeAspect="1" noChangeArrowheads="1"/>
+                    </pic:cNvPicPr>
+                  </pic:nvPicPr>
+                  <pic:blipFill>
+                    <a:blip r:embed="rId8">
+                      <a:extLst>
+                        <a:ext uri="{28A0092B-C50C-407E-A947-70E740481C1C}">
+                          <a14:useLocalDpi xmlns:a14="http://schemas.microsoft.com/office/drawing/2010/main" val="0"/>
+                        </a:ext>
+                      </a:extLst>
+                    </a:blip>
+                    <a:srcRect/>
+                    <a:stretch>
+                      <a:fillRect/>
+                    </a:stretch>
+                  </pic:blipFill>
+                  <pic:spPr bwMode="auto">
+                    <a:xfrm>
+                      <a:off x="0" y="0"/>
+                      <a:ext cx="5724525" cy="4154170"/>
+                    </a:xfrm>
+                    <a:prstGeom prst="rect">
+                      <a:avLst/>
+                    </a:prstGeom>
+                    <a:noFill/>
+                    <a:ln>
+                      <a:noFill/>
+                    </a:ln>
+                  </pic:spPr>
+                </pic:pic>
+              </a:graphicData>
+            </a:graphic>
+          </wp:inline>
+        </w:drawing>
+      </w:r>
+    </w:p>
+    <w:p/>
+    <w:p>
+      <w:pPr>
+        <w:tabs>
+          <w:tab w:val="left" w:pos="1387"/>
+        </w:tabs>
+      </w:pPr>
+    </w:p>
     <w:sectPr>
       <w:pgSz w:w="11906" w:h="16838"/>
       <w:pgMar w:top="1440" w:right="1440" w:bottom="1440" w:left="1440" w:header="708" w:footer="708" w:gutter="0"/>
@@ -918,23 +1058,6 @@
 </file>
 
 <file path=customXml/item1.xml><?xml version="1.0" encoding="utf-8"?>
-<p:properties xmlns:p="http://schemas.microsoft.com/office/2006/metadata/properties" xmlns:xsi="http://www.w3.org/2001/XMLSchema-instance" xmlns:pc="http://schemas.microsoft.com/office/infopath/2007/PartnerControls">
-  <documentManagement>
-    <_activity xmlns="b0394101-b7cf-47bc-ab19-fc02c1d9d5ff" xsi:nil="true"/>
-  </documentManagement>
-</p:properties>
-</file>
-
-<file path=customXml/item2.xml><?xml version="1.0" encoding="utf-8"?>
-<?mso-contentType ?>
-<FormTemplates xmlns="http://schemas.microsoft.com/sharepoint/v3/contenttype/forms">
-  <Display>DocumentLibraryForm</Display>
-  <Edit>DocumentLibraryForm</Edit>
-  <New>DocumentLibraryForm</New>
-</FormTemplates>
-</file>
-
-<file path=customXml/item3.xml><?xml version="1.0" encoding="utf-8"?>
 <ct:contentTypeSchema xmlns:ct="http://schemas.microsoft.com/office/2006/metadata/contentType" xmlns:ma="http://schemas.microsoft.com/office/2006/metadata/properties/metaAttributes" ct:_="" ma:_="" ma:contentTypeName="Document" ma:contentTypeID="0x01010028E0EB30CB35AA4CAB67CCF0640C432B" ma:contentTypeVersion="15" ma:contentTypeDescription="Create a new document." ma:contentTypeScope="" ma:versionID="79f277fb61720c00fdf6acf7ccfd4419">
   <xsd:schema xmlns:xsd="http://www.w3.org/2001/XMLSchema" xmlns:xs="http://www.w3.org/2001/XMLSchema" xmlns:p="http://schemas.microsoft.com/office/2006/metadata/properties" xmlns:ns3="b0394101-b7cf-47bc-ab19-fc02c1d9d5ff" xmlns:ns4="afd34d47-2e08-493d-93b9-62fcdda2d9ff" targetNamespace="http://schemas.microsoft.com/office/2006/metadata/properties" ma:root="true" ma:fieldsID="b98839b66aca821d43a67f0540ee3927" ns3:_="" ns4:_="">
     <xsd:import namespace="b0394101-b7cf-47bc-ab19-fc02c1d9d5ff"/>
@@ -1169,32 +1292,24 @@
 </ct:contentTypeSchema>
 </file>
 
-<file path=customXml/itemProps1.xml><?xml version="1.0" encoding="utf-8"?>
-<ds:datastoreItem xmlns:ds="http://schemas.openxmlformats.org/officeDocument/2006/customXml" ds:itemID="{C2C6526D-0A63-4ADB-8A78-730CC2450CC5}">
-  <ds:schemaRefs>
-    <ds:schemaRef ds:uri="http://purl.org/dc/dcmitype/"/>
-    <ds:schemaRef ds:uri="http://schemas.openxmlformats.org/package/2006/metadata/core-properties"/>
-    <ds:schemaRef ds:uri="http://schemas.microsoft.com/office/2006/metadata/properties"/>
-    <ds:schemaRef ds:uri="http://purl.org/dc/terms/"/>
-    <ds:schemaRef ds:uri="http://schemas.microsoft.com/office/2006/documentManagement/types"/>
-    <ds:schemaRef ds:uri="afd34d47-2e08-493d-93b9-62fcdda2d9ff"/>
-    <ds:schemaRef ds:uri="http://www.w3.org/XML/1998/namespace"/>
-    <ds:schemaRef ds:uri="http://schemas.microsoft.com/office/infopath/2007/PartnerControls"/>
-    <ds:schemaRef ds:uri="b0394101-b7cf-47bc-ab19-fc02c1d9d5ff"/>
-    <ds:schemaRef ds:uri="http://purl.org/dc/elements/1.1/"/>
-  </ds:schemaRefs>
-</ds:datastoreItem>
+<file path=customXml/item2.xml><?xml version="1.0" encoding="utf-8"?>
+<?mso-contentType ?>
+<FormTemplates xmlns="http://schemas.microsoft.com/sharepoint/v3/contenttype/forms">
+  <Display>DocumentLibraryForm</Display>
+  <Edit>DocumentLibraryForm</Edit>
+  <New>DocumentLibraryForm</New>
+</FormTemplates>
 </file>
 
-<file path=customXml/itemProps2.xml><?xml version="1.0" encoding="utf-8"?>
-<ds:datastoreItem xmlns:ds="http://schemas.openxmlformats.org/officeDocument/2006/customXml" ds:itemID="{BAF287A8-0869-40CA-88AC-BB7803F3B8DD}">
-  <ds:schemaRefs>
-    <ds:schemaRef ds:uri="http://schemas.microsoft.com/sharepoint/v3/contenttype/forms"/>
-  </ds:schemaRefs>
-</ds:datastoreItem>
+<file path=customXml/item3.xml><?xml version="1.0" encoding="utf-8"?>
+<p:properties xmlns:p="http://schemas.microsoft.com/office/2006/metadata/properties" xmlns:xsi="http://www.w3.org/2001/XMLSchema-instance" xmlns:pc="http://schemas.microsoft.com/office/infopath/2007/PartnerControls">
+  <documentManagement>
+    <_activity xmlns="b0394101-b7cf-47bc-ab19-fc02c1d9d5ff" xsi:nil="true"/>
+  </documentManagement>
+</p:properties>
 </file>
 
-<file path=customXml/itemProps3.xml><?xml version="1.0" encoding="utf-8"?>
+<file path=customXml/itemProps1.xml><?xml version="1.0" encoding="utf-8"?>
 <ds:datastoreItem xmlns:ds="http://schemas.openxmlformats.org/officeDocument/2006/customXml" ds:itemID="{CB471B81-3D27-47FB-A4AA-F72E86A25142}">
   <ds:schemaRefs>
     <ds:schemaRef ds:uri="http://schemas.microsoft.com/office/2006/metadata/contentType"/>
@@ -1211,4 +1326,22 @@
     <ds:schemaRef ds:uri="http://schemas.microsoft.com/internal/obd"/>
   </ds:schemaRefs>
 </ds:datastoreItem>
+</file>
+
+<file path=customXml/itemProps2.xml><?xml version="1.0" encoding="utf-8"?>
+<ds:datastoreItem xmlns:ds="http://schemas.openxmlformats.org/officeDocument/2006/customXml" ds:itemID="{BAF287A8-0869-40CA-88AC-BB7803F3B8DD}">
+  <ds:schemaRefs>
+    <ds:schemaRef ds:uri="http://schemas.microsoft.com/sharepoint/v3/contenttype/forms"/>
+  </ds:schemaRefs>
+</ds:datastoreItem>
+</file>
+
+<file path=customXml/itemProps3.xml><?xml version="1.0" encoding="utf-8"?>
+<ds:datastoreItem xmlns:ds="http://schemas.openxmlformats.org/officeDocument/2006/customXml" ds:itemID="{C2C6526D-0A63-4ADB-8A78-730CC2450CC5}">
+  <ds:schemaRefs>
+    <ds:schemaRef ds:uri="http://schemas.microsoft.com/office/2006/metadata/properties"/>
+    <ds:schemaRef ds:uri="http://schemas.microsoft.com/office/infopath/2007/PartnerControls"/>
+    <ds:schemaRef ds:uri="b0394101-b7cf-47bc-ab19-fc02c1d9d5ff"/>
+  </ds:schemaRefs>
+</ds:datastoreItem>
 </file>
</xml_diff>